<commit_message>
Adição de testes funcionais para controller Produto.
</commit_message>
<xml_diff>
--- a/RH - teste técnicas desenvolvimento.docx
+++ b/RH - teste técnicas desenvolvimento.docx
@@ -121,11 +121,20 @@
       </w:pPr>
       <w:r>
         <w:rPr>
-          <w:color w:val="FF0000"/>
-        </w:rPr>
-        <w:t xml:space="preserve">Preço é monetário </w:t>
-      </w:r>
-      <w:r>
+          <w:color w:val="70AD47" w:themeColor="accent6"/>
+        </w:rPr>
+        <w:t xml:space="preserve">Preço é </w:t>
+      </w:r>
+      <w:r>
+        <w:rPr>
+          <w:color w:val="70AD47" w:themeColor="accent6"/>
+        </w:rPr>
+        <w:t xml:space="preserve">monetário </w:t>
+      </w:r>
+      <w:r>
+        <w:rPr>
+          <w:color w:val="70AD47" w:themeColor="accent6"/>
+        </w:rPr>
         <w:t>e deve ser maior que zero.</w:t>
       </w:r>
     </w:p>
@@ -368,12 +377,7 @@
         <w:jc w:val="both"/>
       </w:pPr>
       <w:r>
-        <w:t xml:space="preserve">Todos os valores numéricos devem </w:t>
-      </w:r>
-      <w:bookmarkStart w:id="0" w:name="_GoBack"/>
-      <w:bookmarkEnd w:id="0"/>
-      <w:r>
-        <w:t xml:space="preserve">ser tratados com </w:t>
+        <w:t xml:space="preserve">Todos os valores numéricos devem ser tratados com </w:t>
       </w:r>
       <w:r>
         <w:rPr>
@@ -451,55 +455,97 @@
         <w:jc w:val="both"/>
       </w:pPr>
       <w:r>
+        <w:rPr>
+          <w:color w:val="70AD47" w:themeColor="accent6"/>
+        </w:rPr>
         <w:t xml:space="preserve">O teste deve ser </w:t>
       </w:r>
       <w:proofErr w:type="gramStart"/>
       <w:r>
+        <w:rPr>
+          <w:color w:val="70AD47" w:themeColor="accent6"/>
+        </w:rPr>
         <w:t>implementado</w:t>
       </w:r>
       <w:proofErr w:type="gramEnd"/>
       <w:r>
+        <w:rPr>
+          <w:color w:val="70AD47" w:themeColor="accent6"/>
+        </w:rPr>
         <w:t xml:space="preserve"> utilizando o framework </w:t>
       </w:r>
       <w:proofErr w:type="spellStart"/>
       <w:r>
+        <w:rPr>
+          <w:color w:val="70AD47" w:themeColor="accent6"/>
+        </w:rPr>
         <w:t>symfony</w:t>
       </w:r>
       <w:proofErr w:type="spellEnd"/>
       <w:r>
+        <w:rPr>
+          <w:color w:val="70AD47" w:themeColor="accent6"/>
+        </w:rPr>
         <w:t xml:space="preserve"> com </w:t>
       </w:r>
       <w:proofErr w:type="spellStart"/>
       <w:r>
+        <w:rPr>
+          <w:color w:val="70AD47" w:themeColor="accent6"/>
+        </w:rPr>
         <w:t>doctrine</w:t>
       </w:r>
       <w:proofErr w:type="spellEnd"/>
       <w:r>
+        <w:rPr>
+          <w:color w:val="70AD47" w:themeColor="accent6"/>
+        </w:rPr>
         <w:t xml:space="preserve"> ORM, fazer o uso de </w:t>
       </w:r>
       <w:proofErr w:type="spellStart"/>
       <w:r>
+        <w:rPr>
+          <w:color w:val="70AD47" w:themeColor="accent6"/>
+        </w:rPr>
         <w:t>bootstrap</w:t>
       </w:r>
       <w:proofErr w:type="spellEnd"/>
       <w:r>
+        <w:rPr>
+          <w:color w:val="70AD47" w:themeColor="accent6"/>
+        </w:rPr>
         <w:t xml:space="preserve"> no front-</w:t>
       </w:r>
       <w:proofErr w:type="spellStart"/>
       <w:r>
+        <w:rPr>
+          <w:color w:val="70AD47" w:themeColor="accent6"/>
+        </w:rPr>
         <w:t>end</w:t>
       </w:r>
       <w:proofErr w:type="spellEnd"/>
       <w:r>
+        <w:rPr>
+          <w:color w:val="70AD47" w:themeColor="accent6"/>
+        </w:rPr>
         <w:t xml:space="preserve"> e o banco de dados deve ser </w:t>
       </w:r>
       <w:proofErr w:type="spellStart"/>
       <w:r>
+        <w:rPr>
+          <w:color w:val="70AD47" w:themeColor="accent6"/>
+        </w:rPr>
         <w:t>mysql</w:t>
       </w:r>
       <w:proofErr w:type="spellEnd"/>
       <w:r>
-        <w:t xml:space="preserve">. Deverá ser </w:t>
+        <w:rPr>
+          <w:color w:val="70AD47" w:themeColor="accent6"/>
+        </w:rPr>
+        <w:t xml:space="preserve">. </w:t>
+      </w:r>
+      <w:r>
+        <w:t xml:space="preserve">Deverá ser </w:t>
       </w:r>
       <w:proofErr w:type="gramStart"/>
       <w:r>
@@ -534,16 +580,30 @@
       </w:r>
       <w:proofErr w:type="spellEnd"/>
       <w:r>
-        <w:t xml:space="preserve">. Seu teste deve estar disponível no </w:t>
-      </w:r>
-      <w:proofErr w:type="spellStart"/>
-      <w:r>
+        <w:t xml:space="preserve">. </w:t>
+      </w:r>
+      <w:bookmarkStart w:id="0" w:name="_GoBack"/>
+      <w:r>
+        <w:rPr>
+          <w:color w:val="70AD47" w:themeColor="accent6"/>
+        </w:rPr>
+        <w:t xml:space="preserve">Seu teste deve estar disponível no </w:t>
+      </w:r>
+      <w:proofErr w:type="spellStart"/>
+      <w:r>
+        <w:rPr>
+          <w:color w:val="70AD47" w:themeColor="accent6"/>
+        </w:rPr>
         <w:t>github</w:t>
       </w:r>
       <w:proofErr w:type="spellEnd"/>
       <w:r>
+        <w:rPr>
+          <w:color w:val="70AD47" w:themeColor="accent6"/>
+        </w:rPr>
         <w:t>, para acesso público.</w:t>
       </w:r>
+      <w:bookmarkEnd w:id="0"/>
     </w:p>
     <w:p>
       <w:pPr>

</xml_diff>